<commit_message>
Add contents to ProjectPlan
</commit_message>
<xml_diff>
--- a/ProjectPlan.docx
+++ b/ProjectPlan.docx
@@ -61,7 +61,6 @@
     <w:p>
       <w:pPr>
         <w:rPr>
-          <w:rFonts w:hint="eastAsia"/>
           <w:b/>
           <w:sz w:val="36"/>
         </w:rPr>
@@ -106,7 +105,6 @@
     <w:p>
       <w:pPr>
         <w:rPr>
-          <w:rFonts w:hint="eastAsia"/>
           <w:b/>
           <w:sz w:val="36"/>
         </w:rPr>
@@ -128,11 +126,6 @@
       </w:r>
     </w:p>
     <w:p>
-      <w:pPr>
-        <w:rPr>
-          <w:rFonts w:hint="eastAsia"/>
-        </w:rPr>
-      </w:pPr>
       <w:r>
         <w:rPr>
           <w:rFonts w:hint="eastAsia"/>
@@ -177,11 +170,6 @@
       </w:r>
     </w:p>
     <w:p>
-      <w:pPr>
-        <w:rPr>
-          <w:rFonts w:hint="eastAsia"/>
-        </w:rPr>
-      </w:pPr>
       <w:r>
         <w:rPr>
           <w:rFonts w:hint="eastAsia"/>
@@ -274,11 +262,6 @@
       </w:r>
     </w:p>
     <w:p>
-      <w:pPr>
-        <w:rPr>
-          <w:rFonts w:hint="eastAsia"/>
-        </w:rPr>
-      </w:pPr>
       <w:r>
         <w:rPr>
           <w:rFonts w:hint="eastAsia"/>
@@ -337,7 +320,6 @@
     <w:p>
       <w:pPr>
         <w:rPr>
-          <w:rFonts w:hint="eastAsia"/>
           <w:b/>
           <w:sz w:val="36"/>
         </w:rPr>
@@ -370,6 +352,7 @@
       <w:r>
         <w:rPr>
           <w:rFonts w:hint="eastAsia"/>
+          <w:noProof/>
         </w:rPr>
         <w:drawing>
           <wp:anchor distT="0" distB="0" distL="114300" distR="114300" simplePos="0" relativeHeight="251658240" behindDoc="0" locked="0" layoutInCell="1" allowOverlap="1" wp14:anchorId="5BF98A1F" wp14:editId="2BF117C2">
@@ -484,7 +467,6 @@
     <w:p>
       <w:pPr>
         <w:rPr>
-          <w:rFonts w:hint="eastAsia"/>
           <w:sz w:val="40"/>
         </w:rPr>
       </w:pPr>
@@ -874,7 +856,6 @@
         </w:numPr>
         <w:ind w:firstLineChars="0"/>
         <w:rPr>
-          <w:rFonts w:hint="eastAsia"/>
           <w:sz w:val="32"/>
         </w:rPr>
       </w:pPr>
@@ -890,7 +871,6 @@
     <w:p>
       <w:pPr>
         <w:rPr>
-          <w:rFonts w:hint="eastAsia"/>
           <w:b/>
           <w:sz w:val="32"/>
         </w:rPr>
@@ -914,7 +894,6 @@
     <w:p>
       <w:pPr>
         <w:rPr>
-          <w:rFonts w:hint="eastAsia"/>
           <w:b/>
           <w:sz w:val="36"/>
         </w:rPr>
@@ -974,7 +953,6 @@
     <w:p>
       <w:pPr>
         <w:rPr>
-          <w:rFonts w:hint="eastAsia"/>
           <w:sz w:val="32"/>
         </w:rPr>
       </w:pPr>
@@ -996,7 +974,6 @@
     <w:p>
       <w:pPr>
         <w:rPr>
-          <w:rFonts w:hint="eastAsia"/>
           <w:sz w:val="32"/>
         </w:rPr>
       </w:pPr>
@@ -1018,7 +995,172 @@
     <w:p>
       <w:pPr>
         <w:rPr>
-          <w:rFonts w:hint="eastAsia"/>
+          <w:sz w:val="32"/>
+        </w:rPr>
+      </w:pPr>
+      <w:r>
+        <w:rPr>
+          <w:rFonts w:hint="eastAsia"/>
+          <w:sz w:val="32"/>
+        </w:rPr>
+        <w:t>网页</w:t>
+      </w:r>
+      <w:r>
+        <w:rPr>
+          <w:sz w:val="32"/>
+        </w:rPr>
+        <w:t>开发平台为：</w:t>
+      </w:r>
+    </w:p>
+    <w:p>
+      <w:pPr>
+        <w:ind w:firstLine="420"/>
+        <w:rPr>
+          <w:rFonts w:hint="eastAsia"/>
+          <w:sz w:val="32"/>
+        </w:rPr>
+      </w:pPr>
+      <w:r>
+        <w:rPr>
+          <w:sz w:val="32"/>
+        </w:rPr>
+        <w:t>Windows</w:t>
+      </w:r>
+      <w:r>
+        <w:rPr>
+          <w:rFonts w:hint="eastAsia"/>
+          <w:sz w:val="32"/>
+        </w:rPr>
+        <w:t>端</w:t>
+      </w:r>
+      <w:bookmarkStart w:id="0" w:name="_GoBack"/>
+      <w:bookmarkEnd w:id="0"/>
+      <w:r>
+        <w:rPr>
+          <w:sz w:val="32"/>
+        </w:rPr>
+        <w:t>Notepad++</w:t>
+      </w:r>
+      <w:r>
+        <w:rPr>
+          <w:sz w:val="32"/>
+        </w:rPr>
+        <w:t>，</w:t>
+      </w:r>
+      <w:r>
+        <w:rPr>
+          <w:rFonts w:hint="eastAsia"/>
+          <w:sz w:val="32"/>
+        </w:rPr>
+        <w:t>Mac</w:t>
+      </w:r>
+      <w:r>
+        <w:rPr>
+          <w:sz w:val="32"/>
+        </w:rPr>
+        <w:t>端</w:t>
+      </w:r>
+      <w:r>
+        <w:rPr>
+          <w:sz w:val="32"/>
+        </w:rPr>
+        <w:t xml:space="preserve">Sublime </w:t>
+      </w:r>
+      <w:r>
+        <w:rPr>
+          <w:rFonts w:hint="eastAsia"/>
+          <w:sz w:val="32"/>
+        </w:rPr>
+        <w:t>Text</w:t>
+      </w:r>
+    </w:p>
+    <w:p>
+      <w:pPr>
+        <w:rPr>
+          <w:sz w:val="32"/>
+        </w:rPr>
+      </w:pPr>
+      <w:r>
+        <w:rPr>
+          <w:rFonts w:hint="eastAsia"/>
+          <w:sz w:val="32"/>
+        </w:rPr>
+        <w:t>网页</w:t>
+      </w:r>
+      <w:r>
+        <w:rPr>
+          <w:sz w:val="32"/>
+        </w:rPr>
+        <w:t>测试、</w:t>
+      </w:r>
+      <w:r>
+        <w:rPr>
+          <w:rFonts w:hint="eastAsia"/>
+          <w:sz w:val="32"/>
+        </w:rPr>
+        <w:t>运行</w:t>
+      </w:r>
+      <w:r>
+        <w:rPr>
+          <w:sz w:val="32"/>
+        </w:rPr>
+        <w:t>平台为：</w:t>
+      </w:r>
+      <w:r>
+        <w:rPr>
+          <w:rFonts w:hint="eastAsia"/>
+          <w:sz w:val="32"/>
+        </w:rPr>
+        <w:t>IE</w:t>
+      </w:r>
+      <w:r>
+        <w:rPr>
+          <w:sz w:val="32"/>
+        </w:rPr>
+        <w:t>，</w:t>
+      </w:r>
+      <w:r>
+        <w:rPr>
+          <w:rFonts w:hint="eastAsia"/>
+          <w:sz w:val="32"/>
+        </w:rPr>
+        <w:t>Chrome</w:t>
+      </w:r>
+      <w:r>
+        <w:rPr>
+          <w:sz w:val="32"/>
+        </w:rPr>
+        <w:t>，</w:t>
+      </w:r>
+      <w:r>
+        <w:rPr>
+          <w:sz w:val="32"/>
+        </w:rPr>
+        <w:t>Firefox</w:t>
+      </w:r>
+      <w:r>
+        <w:rPr>
+          <w:sz w:val="32"/>
+        </w:rPr>
+        <w:t>，</w:t>
+      </w:r>
+      <w:r>
+        <w:rPr>
+          <w:rFonts w:hint="eastAsia"/>
+          <w:sz w:val="32"/>
+        </w:rPr>
+        <w:t>Safari</w:t>
+      </w:r>
+      <w:r>
+        <w:rPr>
+          <w:sz w:val="32"/>
+        </w:rPr>
+        <w:t>。</w:t>
+      </w:r>
+    </w:p>
+    <w:p>
+      <w:pPr>
+        <w:rPr>
           <w:sz w:val="32"/>
         </w:rPr>
       </w:pPr>
@@ -1049,7 +1191,6 @@
     <w:p>
       <w:pPr>
         <w:rPr>
-          <w:rFonts w:hint="eastAsia"/>
           <w:sz w:val="32"/>
         </w:rPr>
       </w:pPr>
@@ -1138,7 +1279,6 @@
           <w:p>
             <w:pPr>
               <w:rPr>
-                <w:rFonts w:hint="eastAsia"/>
                 <w:sz w:val="36"/>
               </w:rPr>
             </w:pPr>
@@ -1158,7 +1298,6 @@
           <w:p>
             <w:pPr>
               <w:rPr>
-                <w:rFonts w:hint="eastAsia"/>
                 <w:sz w:val="36"/>
               </w:rPr>
             </w:pPr>
@@ -1208,7 +1347,6 @@
           <w:p>
             <w:pPr>
               <w:rPr>
-                <w:rFonts w:hint="eastAsia"/>
                 <w:sz w:val="36"/>
               </w:rPr>
             </w:pPr>
@@ -1228,7 +1366,6 @@
           <w:p>
             <w:pPr>
               <w:rPr>
-                <w:rFonts w:hint="eastAsia"/>
                 <w:sz w:val="36"/>
               </w:rPr>
             </w:pPr>
@@ -1278,7 +1415,6 @@
           <w:p>
             <w:pPr>
               <w:rPr>
-                <w:rFonts w:hint="eastAsia"/>
                 <w:sz w:val="36"/>
               </w:rPr>
             </w:pPr>
@@ -1298,7 +1434,6 @@
           <w:p>
             <w:pPr>
               <w:rPr>
-                <w:rFonts w:hint="eastAsia"/>
                 <w:sz w:val="36"/>
               </w:rPr>
             </w:pPr>
@@ -1348,7 +1483,6 @@
           <w:p>
             <w:pPr>
               <w:rPr>
-                <w:rFonts w:hint="eastAsia"/>
                 <w:sz w:val="36"/>
               </w:rPr>
             </w:pPr>
@@ -1368,7 +1502,6 @@
           <w:p>
             <w:pPr>
               <w:rPr>
-                <w:rFonts w:hint="eastAsia"/>
                 <w:sz w:val="36"/>
               </w:rPr>
             </w:pPr>
@@ -1407,17 +1540,13 @@
     <w:p>
       <w:pPr>
         <w:rPr>
-          <w:rFonts w:hint="eastAsia"/>
           <w:sz w:val="40"/>
         </w:rPr>
       </w:pPr>
-      <w:bookmarkStart w:id="0" w:name="_GoBack"/>
-      <w:bookmarkEnd w:id="0"/>
-    </w:p>
-    <w:p>
-      <w:pPr>
-        <w:rPr>
-          <w:rFonts w:hint="eastAsia"/>
+    </w:p>
+    <w:p>
+      <w:pPr>
+        <w:rPr>
           <w:b/>
           <w:sz w:val="36"/>
         </w:rPr>

</xml_diff>

<commit_message>
modify PL and add entertainment.html
</commit_message>
<xml_diff>
--- a/ProjectPlan.docx
+++ b/ProjectPlan.docx
@@ -525,21 +525,7 @@
         <w:rPr>
           <w:sz w:val="36"/>
         </w:rPr>
-        <w:t xml:space="preserve">Early </w:t>
-      </w:r>
-      <w:proofErr w:type="spellStart"/>
-      <w:r>
-        <w:rPr>
-          <w:sz w:val="36"/>
-        </w:rPr>
-        <w:t>attemps</w:t>
-      </w:r>
-      <w:proofErr w:type="spellEnd"/>
-      <w:r>
-        <w:rPr>
-          <w:sz w:val="36"/>
-        </w:rPr>
-        <w:t xml:space="preserve"> </w:t>
+        <w:t xml:space="preserve">Early attemps </w:t>
       </w:r>
     </w:p>
     <w:p>
@@ -1016,7 +1002,6 @@
       <w:pPr>
         <w:ind w:firstLine="420"/>
         <w:rPr>
-          <w:rFonts w:hint="eastAsia"/>
           <w:sz w:val="32"/>
         </w:rPr>
       </w:pPr>
@@ -1033,8 +1018,6 @@
         </w:rPr>
         <w:t>端</w:t>
       </w:r>
-      <w:bookmarkStart w:id="0" w:name="_GoBack"/>
-      <w:bookmarkEnd w:id="0"/>
       <w:r>
         <w:rPr>
           <w:sz w:val="32"/>
@@ -1171,7 +1154,6 @@
         </w:rPr>
         <w:t>另外，通过把代码托管在</w:t>
       </w:r>
-      <w:proofErr w:type="spellStart"/>
       <w:r>
         <w:rPr>
           <w:rFonts w:hint="eastAsia"/>
@@ -1179,7 +1161,6 @@
         </w:rPr>
         <w:t>GitHub</w:t>
       </w:r>
-      <w:proofErr w:type="spellEnd"/>
       <w:r>
         <w:rPr>
           <w:rFonts w:hint="eastAsia"/>
@@ -1723,7 +1704,6 @@
         </w:rPr>
         <w:t>在课上介绍小组概况，播放介绍视频。使用</w:t>
       </w:r>
-      <w:proofErr w:type="spellStart"/>
       <w:r>
         <w:rPr>
           <w:rFonts w:hint="eastAsia"/>
@@ -1731,7 +1711,6 @@
         </w:rPr>
         <w:t>GitHub</w:t>
       </w:r>
-      <w:proofErr w:type="spellEnd"/>
       <w:r>
         <w:rPr>
           <w:rFonts w:hint="eastAsia"/>
@@ -1851,6 +1830,113 @@
         </w:rPr>
         <w:t>提交必要的作业。</w:t>
       </w:r>
+      <w:r>
+        <w:rPr>
+          <w:sz w:val="32"/>
+        </w:rPr>
+        <w:t>分工：</w:t>
+      </w:r>
+      <w:r>
+        <w:rPr>
+          <w:rFonts w:hint="eastAsia"/>
+          <w:sz w:val="32"/>
+        </w:rPr>
+        <w:t>程大治</w:t>
+      </w:r>
+      <w:r>
+        <w:rPr>
+          <w:rFonts w:hint="eastAsia"/>
+          <w:sz w:val="32"/>
+        </w:rPr>
+        <w:t>负责做完历史页和表单页</w:t>
+      </w:r>
+      <w:r>
+        <w:rPr>
+          <w:sz w:val="32"/>
+        </w:rPr>
+        <w:t>；</w:t>
+      </w:r>
+      <w:r>
+        <w:rPr>
+          <w:rFonts w:hint="eastAsia"/>
+          <w:sz w:val="32"/>
+        </w:rPr>
+        <w:t>王元玮做</w:t>
+      </w:r>
+      <w:r>
+        <w:rPr>
+          <w:sz w:val="32"/>
+        </w:rPr>
+        <w:t>application</w:t>
+      </w:r>
+      <w:r>
+        <w:rPr>
+          <w:rFonts w:hint="eastAsia"/>
+          <w:sz w:val="32"/>
+        </w:rPr>
+        <w:t>，还要协助</w:t>
+      </w:r>
+      <w:r>
+        <w:rPr>
+          <w:sz w:val="32"/>
+        </w:rPr>
+        <w:t>李东</w:t>
+      </w:r>
+      <w:r>
+        <w:rPr>
+          <w:rFonts w:hint="eastAsia"/>
+          <w:sz w:val="32"/>
+        </w:rPr>
+        <w:t>做</w:t>
+      </w:r>
+      <w:r>
+        <w:rPr>
+          <w:sz w:val="32"/>
+        </w:rPr>
+        <w:t>technology</w:t>
+      </w:r>
+      <w:r>
+        <w:rPr>
+          <w:sz w:val="32"/>
+        </w:rPr>
+        <w:t>；</w:t>
+      </w:r>
+      <w:r>
+        <w:rPr>
+          <w:rFonts w:hint="eastAsia"/>
+          <w:sz w:val="32"/>
+        </w:rPr>
+        <w:t>管蔚然做</w:t>
+      </w:r>
+      <w:r>
+        <w:rPr>
+          <w:sz w:val="32"/>
+        </w:rPr>
+        <w:t>terms</w:t>
+      </w:r>
+      <w:r>
+        <w:rPr>
+          <w:rFonts w:hint="eastAsia"/>
+          <w:sz w:val="32"/>
+        </w:rPr>
+        <w:t>和</w:t>
+      </w:r>
+      <w:r>
+        <w:rPr>
+          <w:sz w:val="32"/>
+        </w:rPr>
+        <w:t>about us</w:t>
+      </w:r>
+      <w:bookmarkStart w:id="0" w:name="_GoBack"/>
+      <w:bookmarkEnd w:id="0"/>
+    </w:p>
+    <w:p>
+      <w:pPr>
+        <w:rPr>
+          <w:rFonts w:hint="eastAsia"/>
+          <w:sz w:val="32"/>
+        </w:rPr>
+      </w:pPr>
     </w:p>
     <w:sectPr>
       <w:pgSz w:w="11900" w:h="16840"/>

</xml_diff>